<commit_message>
Update the Process flow
Added process flow for User under 2.1 view/ download documents
</commit_message>
<xml_diff>
--- a/Process Flow.docx
+++ b/Process Flow.docx
@@ -623,6 +623,10 @@
           <w:p/>
           <w:p>
             <w:r>
+              <w:rPr>
+                <w:noProof/>
+                <w:lang w:eastAsia="en-PH"/>
+              </w:rPr>
               <mc:AlternateContent>
                 <mc:Choice Requires="wps">
                   <w:drawing>
@@ -724,6 +728,10 @@
               </mc:AlternateContent>
             </w:r>
             <w:r>
+              <w:rPr>
+                <w:noProof/>
+                <w:lang w:eastAsia="en-PH"/>
+              </w:rPr>
               <mc:AlternateContent>
                 <mc:Choice Requires="wps">
                   <w:drawing>
@@ -961,6 +969,10 @@
               </mc:AlternateContent>
             </w:r>
             <w:r>
+              <w:rPr>
+                <w:noProof/>
+                <w:lang w:eastAsia="en-PH"/>
+              </w:rPr>
               <mc:AlternateContent>
                 <mc:Choice Requires="wps">
                   <w:drawing>
@@ -1062,6 +1074,10 @@
               </mc:AlternateContent>
             </w:r>
             <w:r>
+              <w:rPr>
+                <w:noProof/>
+                <w:lang w:eastAsia="en-PH"/>
+              </w:rPr>
               <mc:AlternateContent>
                 <mc:Choice Requires="wps">
                   <w:drawing>
@@ -1139,6 +1155,10 @@
               </mc:AlternateContent>
             </w:r>
             <w:r>
+              <w:rPr>
+                <w:noProof/>
+                <w:lang w:eastAsia="en-PH"/>
+              </w:rPr>
               <mc:AlternateContent>
                 <mc:Choice Requires="wps">
                   <w:drawing>
@@ -1242,6 +1262,10 @@
           </w:p>
           <w:p>
             <w:r>
+              <w:rPr>
+                <w:noProof/>
+                <w:lang w:eastAsia="en-PH"/>
+              </w:rPr>
               <mc:AlternateContent>
                 <mc:Choice Requires="wps">
                   <w:drawing>
@@ -1622,7 +1646,13 @@
               <w:rPr>
                 <w:sz w:val="20"/>
               </w:rPr>
-              <w:t>The admin scans the document as .pdf.</w:t>
+              <w:t xml:space="preserve">The admin </w:t>
+            </w:r>
+            <w:r>
+              <w:rPr>
+                <w:sz w:val="20"/>
+              </w:rPr>
+              <w:t>cans the document as .pdf.</w:t>
             </w:r>
           </w:p>
           <w:p>
@@ -2861,6 +2891,10 @@
           </w:p>
           <w:p>
             <w:r>
+              <w:rPr>
+                <w:noProof/>
+                <w:lang w:eastAsia="en-PH"/>
+              </w:rPr>
               <mc:AlternateContent>
                 <mc:Choice Requires="wps">
                   <w:drawing>
@@ -3109,6 +3143,10 @@
           </w:p>
           <w:p>
             <w:r>
+              <w:rPr>
+                <w:noProof/>
+                <w:lang w:eastAsia="en-PH"/>
+              </w:rPr>
               <mc:AlternateContent>
                 <mc:Choice Requires="wps">
                   <w:drawing>
@@ -3210,6 +3248,10 @@
               </mc:AlternateContent>
             </w:r>
             <w:r>
+              <w:rPr>
+                <w:noProof/>
+                <w:lang w:eastAsia="en-PH"/>
+              </w:rPr>
               <mc:AlternateContent>
                 <mc:Choice Requires="wps">
                   <w:drawing>
@@ -3314,6 +3356,10 @@
           <w:p/>
           <w:p>
             <w:r>
+              <w:rPr>
+                <w:noProof/>
+                <w:lang w:eastAsia="en-PH"/>
+              </w:rPr>
               <mc:AlternateContent>
                 <mc:Choice Requires="wps">
                   <w:drawing>
@@ -3393,6 +3439,10 @@
           </w:p>
           <w:p>
             <w:r>
+              <w:rPr>
+                <w:noProof/>
+                <w:lang w:eastAsia="en-PH"/>
+              </w:rPr>
               <mc:AlternateContent>
                 <mc:Choice Requires="wps">
                   <w:drawing>
@@ -3703,6 +3753,10 @@
               </mc:AlternateContent>
             </w:r>
             <w:r>
+              <w:rPr>
+                <w:noProof/>
+                <w:lang w:eastAsia="en-PH"/>
+              </w:rPr>
               <mc:AlternateContent>
                 <mc:Choice Requires="wps">
                   <w:drawing>
@@ -3877,6 +3931,10 @@
               </mc:AlternateContent>
             </w:r>
             <w:r>
+              <w:rPr>
+                <w:noProof/>
+                <w:lang w:eastAsia="en-PH"/>
+              </w:rPr>
               <mc:AlternateContent>
                 <mc:Choice Requires="wps">
                   <w:drawing>
@@ -4134,13 +4192,7 @@
               <w:rPr>
                 <w:sz w:val="20"/>
               </w:rPr>
-              <w:t xml:space="preserve">The admin </w:t>
-            </w:r>
-            <w:r>
-              <w:rPr>
-                <w:sz w:val="20"/>
-              </w:rPr>
-              <w:t>views the lists of users requesting for account registration.</w:t>
+              <w:t>The admin views the lists of users requesting for account registration.</w:t>
             </w:r>
           </w:p>
           <w:p>
@@ -4180,7 +4232,19 @@
               <w:rPr>
                 <w:sz w:val="20"/>
               </w:rPr>
-              <w:t xml:space="preserve"> user requests.</w:t>
+              <w:t xml:space="preserve"> user</w:t>
+            </w:r>
+            <w:r>
+              <w:rPr>
+                <w:sz w:val="20"/>
+              </w:rPr>
+              <w:t>s request</w:t>
+            </w:r>
+            <w:r>
+              <w:rPr>
+                <w:sz w:val="20"/>
+              </w:rPr>
+              <w:t>.</w:t>
             </w:r>
           </w:p>
           <w:p>
@@ -4827,6 +4891,10 @@
           <w:p/>
           <w:p>
             <w:r>
+              <w:rPr>
+                <w:noProof/>
+                <w:lang w:eastAsia="en-PH"/>
+              </w:rPr>
               <mc:AlternateContent>
                 <mc:Choice Requires="wps">
                   <w:drawing>
@@ -4904,6 +4972,10 @@
               </mc:AlternateContent>
             </w:r>
             <w:r>
+              <w:rPr>
+                <w:noProof/>
+                <w:lang w:eastAsia="en-PH"/>
+              </w:rPr>
               <mc:AlternateContent>
                 <mc:Choice Requires="wps">
                   <w:drawing>
@@ -4983,6 +5055,10 @@
               </mc:AlternateContent>
             </w:r>
             <w:r>
+              <w:rPr>
+                <w:noProof/>
+                <w:lang w:eastAsia="en-PH"/>
+              </w:rPr>
               <mc:AlternateContent>
                 <mc:Choice Requires="wps">
                   <w:drawing>
@@ -5157,6 +5233,10 @@
               </mc:AlternateContent>
             </w:r>
             <w:r>
+              <w:rPr>
+                <w:noProof/>
+                <w:lang w:eastAsia="en-PH"/>
+              </w:rPr>
               <mc:AlternateContent>
                 <mc:Choice Requires="wps">
                   <w:drawing>
@@ -5685,21 +5765,13 @@
       <w:r>
         <w:t>User</w:t>
       </w:r>
-      <w:bookmarkStart w:id="0" w:name="_GoBack"/>
-      <w:bookmarkEnd w:id="0"/>
     </w:p>
     <w:p>
       <w:pPr>
         <w:pStyle w:val="ListParagraph"/>
       </w:pPr>
       <w:r>
-        <w:t>2.1</w:t>
-      </w:r>
-      <w:r>
-        <w:t xml:space="preserve"> </w:t>
-      </w:r>
-      <w:r>
-        <w:t>View/ download document</w:t>
+        <w:t>2.1 View/ download document</w:t>
       </w:r>
     </w:p>
     <w:tbl>
@@ -6234,8 +6306,8 @@
                       <wp:positionV relativeFrom="paragraph">
                         <wp:posOffset>171450</wp:posOffset>
                       </wp:positionV>
-                      <wp:extent cx="0" cy="864000"/>
-                      <wp:effectExtent l="76200" t="0" r="57150" b="50800"/>
+                      <wp:extent cx="0" cy="262800"/>
+                      <wp:effectExtent l="76200" t="0" r="57150" b="61595"/>
                       <wp:wrapNone/>
                       <wp:docPr id="226" name="Straight Arrow Connector 226"/>
                       <wp:cNvGraphicFramePr/>
@@ -6246,7 +6318,7 @@
                             <wps:spPr>
                               <a:xfrm>
                                 <a:off x="0" y="0"/>
-                                <a:ext cx="0" cy="864000"/>
+                                <a:ext cx="0" cy="262800"/>
                               </a:xfrm>
                               <a:prstGeom prst="straightConnector1">
                                 <a:avLst/>
@@ -6284,7 +6356,11 @@
                 </mc:Choice>
                 <mc:Fallback>
                   <w:pict>
-                    <v:shape w14:anchorId="26255FE5" id="Straight Arrow Connector 226" o:spid="_x0000_s1026" type="#_x0000_t32" style="position:absolute;margin-left:99pt;margin-top:13.5pt;width:0;height:68.05pt;z-index:251717632;visibility:visible;mso-wrap-style:square;mso-height-percent:0;mso-wrap-distance-left:9pt;mso-wrap-distance-top:0;mso-wrap-distance-right:9pt;mso-wrap-distance-bottom:0;mso-position-horizontal:absolute;mso-position-horizontal-relative:text;mso-position-vertical:absolute;mso-position-vertical-relative:text;mso-height-percent:0;mso-height-relative:margin" o:gfxdata="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" strokecolor="black [3213]" strokeweight=".5pt">
+                    <v:shapetype w14:anchorId="3D6B01EE" id="_x0000_t32" coordsize="21600,21600" o:spt="32" o:oned="t" path="m,l21600,21600e" filled="f">
+                      <v:path arrowok="t" fillok="f" o:connecttype="none"/>
+                      <o:lock v:ext="edit" shapetype="t"/>
+                    </v:shapetype>
+                    <v:shape id="Straight Arrow Connector 226" o:spid="_x0000_s1026" type="#_x0000_t32" style="position:absolute;margin-left:99pt;margin-top:13.5pt;width:0;height:20.7pt;z-index:251717632;visibility:visible;mso-wrap-style:square;mso-height-percent:0;mso-wrap-distance-left:9pt;mso-wrap-distance-top:0;mso-wrap-distance-right:9pt;mso-wrap-distance-bottom:0;mso-position-horizontal:absolute;mso-position-horizontal-relative:text;mso-position-vertical:absolute;mso-position-vertical-relative:text;mso-height-percent:0;mso-height-relative:margin" o:gfxdata="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" strokecolor="black [3213]" strokeweight=".5pt">
                       <v:stroke endarrow="block" joinstyle="miter"/>
                     </v:shape>
                   </w:pict>
@@ -6293,22 +6369,22 @@
             </w:r>
           </w:p>
           <w:p/>
-          <w:p/>
-          <w:p/>
-          <w:p/>
-          <w:p/>
-          <w:p>
-            <w:r>
+          <w:p>
+            <w:r>
+              <w:rPr>
+                <w:noProof/>
+                <w:lang w:eastAsia="en-PH"/>
+              </w:rPr>
               <mc:AlternateContent>
                 <mc:Choice Requires="wps">
                   <w:drawing>
-                    <wp:anchor distT="0" distB="0" distL="114300" distR="114300" simplePos="0" relativeHeight="251715584" behindDoc="0" locked="0" layoutInCell="1" allowOverlap="1" wp14:anchorId="64867BD5" wp14:editId="1649798A">
+                    <wp:anchor distT="0" distB="0" distL="114300" distR="114300" simplePos="0" relativeHeight="251715584" behindDoc="0" locked="0" layoutInCell="1" allowOverlap="1" wp14:anchorId="4118CEC2" wp14:editId="6FC0B43A">
                       <wp:simplePos x="0" y="0"/>
                       <wp:positionH relativeFrom="column">
                         <wp:posOffset>581025</wp:posOffset>
                       </wp:positionH>
                       <wp:positionV relativeFrom="paragraph">
-                        <wp:posOffset>22860</wp:posOffset>
+                        <wp:posOffset>111125</wp:posOffset>
                       </wp:positionV>
                       <wp:extent cx="1359535" cy="436880"/>
                       <wp:effectExtent l="0" t="0" r="12065" b="20320"/>
@@ -6370,67 +6446,75 @@
                 </mc:Choice>
                 <mc:Fallback>
                   <w:pict>
-                    <v:rect w14:anchorId="7D24C840" id="Rectangle 227" o:spid="_x0000_s1026" style="position:absolute;margin-left:45.75pt;margin-top:1.8pt;width:107.05pt;height:34.4pt;z-index:251715584;visibility:visible;mso-wrap-style:square;mso-width-percent:0;mso-height-percent:0;mso-wrap-distance-left:9pt;mso-wrap-distance-top:0;mso-wrap-distance-right:9pt;mso-wrap-distance-bottom:0;mso-position-horizontal:absolute;mso-position-horizontal-relative:text;mso-position-vertical:absolute;mso-position-vertical-relative:text;mso-width-percent:0;mso-height-percent:0;mso-width-relative:margin;mso-height-relative:margin;v-text-anchor:middle" o:gfxdata="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" filled="f" strokecolor="black [3213]" strokeweight=".25pt"/>
+                    <v:rect w14:anchorId="59BC5FCA" id="Rectangle 227" o:spid="_x0000_s1026" style="position:absolute;margin-left:45.75pt;margin-top:8.75pt;width:107.05pt;height:34.4pt;z-index:251715584;visibility:visible;mso-wrap-style:square;mso-width-percent:0;mso-height-percent:0;mso-wrap-distance-left:9pt;mso-wrap-distance-top:0;mso-wrap-distance-right:9pt;mso-wrap-distance-bottom:0;mso-position-horizontal:absolute;mso-position-horizontal-relative:text;mso-position-vertical:absolute;mso-position-vertical-relative:text;mso-width-percent:0;mso-height-percent:0;mso-width-relative:margin;mso-height-relative:margin;v-text-anchor:middle" o:gfxdata="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" filled="f" strokecolor="black [3213]" strokeweight=".25pt"/>
                   </w:pict>
                 </mc:Fallback>
               </mc:AlternateContent>
             </w:r>
             <w:r>
+              <w:rPr>
+                <w:noProof/>
+                <w:lang w:eastAsia="en-PH"/>
+              </w:rPr>
               <mc:AlternateContent>
                 <mc:Choice Requires="wps">
                   <w:drawing>
-                    <wp:anchor distT="0" distB="0" distL="114300" distR="114300" simplePos="0" relativeHeight="251719680" behindDoc="0" locked="0" layoutInCell="1" allowOverlap="1" wp14:anchorId="1BC870D6" wp14:editId="739D8314">
+                    <wp:anchor distT="45720" distB="45720" distL="114300" distR="114300" simplePos="0" relativeHeight="251716608" behindDoc="0" locked="0" layoutInCell="1" allowOverlap="1" wp14:anchorId="5C53FD07" wp14:editId="1D1ECF62">
                       <wp:simplePos x="0" y="0"/>
                       <wp:positionH relativeFrom="column">
-                        <wp:posOffset>706120</wp:posOffset>
+                        <wp:posOffset>655320</wp:posOffset>
                       </wp:positionH>
                       <wp:positionV relativeFrom="paragraph">
-                        <wp:posOffset>980440</wp:posOffset>
+                        <wp:posOffset>136525</wp:posOffset>
                       </wp:positionV>
-                      <wp:extent cx="1120775" cy="508635"/>
-                      <wp:effectExtent l="0" t="0" r="22225" b="24765"/>
-                      <wp:wrapNone/>
-                      <wp:docPr id="228" name="Oval 228"/>
-                      <wp:cNvGraphicFramePr/>
+                      <wp:extent cx="1239520" cy="413385"/>
+                      <wp:effectExtent l="0" t="0" r="0" b="5715"/>
+                      <wp:wrapSquare wrapText="bothSides"/>
+                      <wp:docPr id="231" name="Text Box 2"/>
+                      <wp:cNvGraphicFramePr>
+                        <a:graphicFrameLocks xmlns:a="http://schemas.openxmlformats.org/drawingml/2006/main"/>
+                      </wp:cNvGraphicFramePr>
                       <a:graphic xmlns:a="http://schemas.openxmlformats.org/drawingml/2006/main">
                         <a:graphicData uri="http://schemas.microsoft.com/office/word/2010/wordprocessingShape">
                           <wps:wsp>
-                            <wps:cNvSpPr/>
-                            <wps:spPr>
+                            <wps:cNvSpPr txBox="1">
+                              <a:spLocks noChangeArrowheads="1"/>
+                            </wps:cNvSpPr>
+                            <wps:spPr bwMode="auto">
                               <a:xfrm>
                                 <a:off x="0" y="0"/>
-                                <a:ext cx="1120775" cy="508635"/>
+                                <a:ext cx="1239520" cy="413385"/>
                               </a:xfrm>
-                              <a:prstGeom prst="ellipse">
+                              <a:prstGeom prst="rect">
                                 <a:avLst/>
                               </a:prstGeom>
                               <a:noFill/>
-                              <a:ln w="3175">
-                                <a:solidFill>
-                                  <a:schemeClr val="tx1"/>
-                                </a:solidFill>
+                              <a:ln w="9525">
+                                <a:noFill/>
+                                <a:miter lim="800000"/>
+                                <a:headEnd/>
+                                <a:tailEnd/>
                               </a:ln>
                             </wps:spPr>
-                            <wps:style>
-                              <a:lnRef idx="2">
-                                <a:schemeClr val="accent1">
-                                  <a:shade val="50000"/>
-                                </a:schemeClr>
-                              </a:lnRef>
-                              <a:fillRef idx="1">
-                                <a:schemeClr val="accent1"/>
-                              </a:fillRef>
-                              <a:effectRef idx="0">
-                                <a:schemeClr val="accent1"/>
-                              </a:effectRef>
-                              <a:fontRef idx="minor">
-                                <a:schemeClr val="lt1"/>
-                              </a:fontRef>
-                            </wps:style>
-                            <wps:bodyPr rot="0" spcFirstLastPara="0" vertOverflow="overflow" horzOverflow="overflow" vert="horz" wrap="square" lIns="91440" tIns="45720" rIns="91440" bIns="45720" numCol="1" spcCol="0" rtlCol="0" fromWordArt="0" anchor="ctr" anchorCtr="0" forceAA="0" compatLnSpc="1">
-                              <a:prstTxWarp prst="textNoShape">
-                                <a:avLst/>
-                              </a:prstTxWarp>
+                            <wps:txbx>
+                              <w:txbxContent>
+                                <w:p>
+                                  <w:pPr>
+                                    <w:jc w:val="center"/>
+                                    <w:rPr>
+                                      <w:sz w:val="18"/>
+                                    </w:rPr>
+                                  </w:pPr>
+                                  <w:r>
+                                    <w:rPr>
+                                      <w:sz w:val="18"/>
+                                    </w:rPr>
+                                    <w:t>Search, View, or Download documents</w:t>
+                                  </w:r>
+                                </w:p>
+                              </w:txbxContent>
+                            </wps:txbx>
+                            <wps:bodyPr rot="0" vert="horz" wrap="square" lIns="91440" tIns="45720" rIns="91440" bIns="45720" anchor="t" anchorCtr="0">
                               <a:noAutofit/>
                             </wps:bodyPr>
                           </wps:wsp>
@@ -6447,24 +6531,123 @@
                 </mc:Choice>
                 <mc:Fallback>
                   <w:pict>
-                    <v:oval w14:anchorId="13924F65" id="Oval 228" o:spid="_x0000_s1026" style="position:absolute;margin-left:55.6pt;margin-top:77.2pt;width:88.25pt;height:40.05pt;z-index:251719680;visibility:visible;mso-wrap-style:square;mso-width-percent:0;mso-height-percent:0;mso-wrap-distance-left:9pt;mso-wrap-distance-top:0;mso-wrap-distance-right:9pt;mso-wrap-distance-bottom:0;mso-position-horizontal:absolute;mso-position-horizontal-relative:text;mso-position-vertical:absolute;mso-position-vertical-relative:text;mso-width-percent:0;mso-height-percent:0;mso-width-relative:margin;mso-height-relative:margin;v-text-anchor:middle" o:gfxdata="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" filled="f" strokecolor="black [3213]" strokeweight=".25pt">
+                    <v:shapetype w14:anchorId="5C53FD07" id="_x0000_t202" coordsize="21600,21600" o:spt="202" path="m,l,21600r21600,l21600,xe">
                       <v:stroke joinstyle="miter"/>
-                    </v:oval>
+                      <v:path gradientshapeok="t" o:connecttype="rect"/>
+                    </v:shapetype>
+                    <v:shape id="_x0000_s1044" type="#_x0000_t202" style="position:absolute;margin-left:51.6pt;margin-top:10.75pt;width:97.6pt;height:32.55pt;z-index:251716608;visibility:visible;mso-wrap-style:square;mso-width-percent:0;mso-height-percent:0;mso-wrap-distance-left:9pt;mso-wrap-distance-top:3.6pt;mso-wrap-distance-right:9pt;mso-wrap-distance-bottom:3.6pt;mso-position-horizontal:absolute;mso-position-horizontal-relative:text;mso-position-vertical:absolute;mso-position-vertical-relative:text;mso-width-percent:0;mso-height-percent:0;mso-width-relative:margin;mso-height-relative:margin;v-text-anchor:top" o:gfxdata="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" filled="f" stroked="f">
+                      <v:textbox>
+                        <w:txbxContent>
+                          <w:p>
+                            <w:pPr>
+                              <w:jc w:val="center"/>
+                              <w:rPr>
+                                <w:sz w:val="18"/>
+                              </w:rPr>
+                            </w:pPr>
+                            <w:r>
+                              <w:rPr>
+                                <w:sz w:val="18"/>
+                              </w:rPr>
+                              <w:t>Search, View, or Download documents</w:t>
+                            </w:r>
+                          </w:p>
+                        </w:txbxContent>
+                      </v:textbox>
+                      <w10:wrap type="square"/>
+                    </v:shape>
                   </w:pict>
                 </mc:Fallback>
               </mc:AlternateContent>
             </w:r>
             <w:r>
+              <w:rPr>
+                <w:noProof/>
+                <w:lang w:eastAsia="en-PH"/>
+              </w:rPr>
               <mc:AlternateContent>
                 <mc:Choice Requires="wps">
                   <w:drawing>
-                    <wp:anchor distT="45720" distB="45720" distL="114300" distR="114300" simplePos="0" relativeHeight="251720704" behindDoc="0" locked="0" layoutInCell="1" allowOverlap="1" wp14:anchorId="7CBA7F16" wp14:editId="19AA73B1">
+                    <wp:anchor distT="0" distB="0" distL="114300" distR="114300" simplePos="0" relativeHeight="251718656" behindDoc="0" locked="0" layoutInCell="1" allowOverlap="1" wp14:anchorId="06DC9D06" wp14:editId="5880B2B0">
+                      <wp:simplePos x="0" y="0"/>
+                      <wp:positionH relativeFrom="column">
+                        <wp:posOffset>1257300</wp:posOffset>
+                      </wp:positionH>
+                      <wp:positionV relativeFrom="paragraph">
+                        <wp:posOffset>552450</wp:posOffset>
+                      </wp:positionV>
+                      <wp:extent cx="0" cy="503555"/>
+                      <wp:effectExtent l="76200" t="0" r="57150" b="48895"/>
+                      <wp:wrapNone/>
+                      <wp:docPr id="230" name="Straight Arrow Connector 230"/>
+                      <wp:cNvGraphicFramePr/>
+                      <a:graphic xmlns:a="http://schemas.openxmlformats.org/drawingml/2006/main">
+                        <a:graphicData uri="http://schemas.microsoft.com/office/word/2010/wordprocessingShape">
+                          <wps:wsp>
+                            <wps:cNvCnPr/>
+                            <wps:spPr>
+                              <a:xfrm>
+                                <a:off x="0" y="0"/>
+                                <a:ext cx="0" cy="503555"/>
+                              </a:xfrm>
+                              <a:prstGeom prst="straightConnector1">
+                                <a:avLst/>
+                              </a:prstGeom>
+                              <a:ln>
+                                <a:solidFill>
+                                  <a:schemeClr val="tx1"/>
+                                </a:solidFill>
+                                <a:tailEnd type="triangle"/>
+                              </a:ln>
+                            </wps:spPr>
+                            <wps:style>
+                              <a:lnRef idx="1">
+                                <a:schemeClr val="accent1"/>
+                              </a:lnRef>
+                              <a:fillRef idx="0">
+                                <a:schemeClr val="accent1"/>
+                              </a:fillRef>
+                              <a:effectRef idx="0">
+                                <a:schemeClr val="accent1"/>
+                              </a:effectRef>
+                              <a:fontRef idx="minor">
+                                <a:schemeClr val="tx1"/>
+                              </a:fontRef>
+                            </wps:style>
+                            <wps:bodyPr/>
+                          </wps:wsp>
+                        </a:graphicData>
+                      </a:graphic>
+                      <wp14:sizeRelV relativeFrom="margin">
+                        <wp14:pctHeight>0</wp14:pctHeight>
+                      </wp14:sizeRelV>
+                    </wp:anchor>
+                  </w:drawing>
+                </mc:Choice>
+                <mc:Fallback>
+                  <w:pict>
+                    <v:shape w14:anchorId="225194D2" id="Straight Arrow Connector 230" o:spid="_x0000_s1026" type="#_x0000_t32" style="position:absolute;margin-left:99pt;margin-top:43.5pt;width:0;height:39.65pt;z-index:251718656;visibility:visible;mso-wrap-style:square;mso-height-percent:0;mso-wrap-distance-left:9pt;mso-wrap-distance-top:0;mso-wrap-distance-right:9pt;mso-wrap-distance-bottom:0;mso-position-horizontal:absolute;mso-position-horizontal-relative:text;mso-position-vertical:absolute;mso-position-vertical-relative:text;mso-height-percent:0;mso-height-relative:margin" o:gfxdata="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" strokecolor="black [3213]" strokeweight=".5pt">
+                      <v:stroke endarrow="block" joinstyle="miter"/>
+                    </v:shape>
+                  </w:pict>
+                </mc:Fallback>
+              </mc:AlternateContent>
+            </w:r>
+            <w:r>
+              <w:rPr>
+                <w:noProof/>
+                <w:lang w:eastAsia="en-PH"/>
+              </w:rPr>
+              <mc:AlternateContent>
+                <mc:Choice Requires="wps">
+                  <w:drawing>
+                    <wp:anchor distT="45720" distB="45720" distL="114300" distR="114300" simplePos="0" relativeHeight="251720704" behindDoc="0" locked="0" layoutInCell="1" allowOverlap="1" wp14:anchorId="29F2A4EA" wp14:editId="5CAD7E8C">
                       <wp:simplePos x="0" y="0"/>
                       <wp:positionH relativeFrom="column">
                         <wp:posOffset>1038225</wp:posOffset>
                       </wp:positionH>
                       <wp:positionV relativeFrom="paragraph">
-                        <wp:posOffset>1090295</wp:posOffset>
+                        <wp:posOffset>1178560</wp:posOffset>
                       </wp:positionV>
                       <wp:extent cx="484505" cy="304800"/>
                       <wp:effectExtent l="0" t="0" r="0" b="0"/>
@@ -6530,7 +6713,7 @@
                 </mc:Choice>
                 <mc:Fallback>
                   <w:pict>
-                    <v:shape w14:anchorId="7CBA7F16" id="_x0000_s1044" type="#_x0000_t202" style="position:absolute;margin-left:81.75pt;margin-top:85.85pt;width:38.15pt;height:24pt;z-index:251720704;visibility:visible;mso-wrap-style:square;mso-width-percent:0;mso-height-percent:0;mso-wrap-distance-left:9pt;mso-wrap-distance-top:3.6pt;mso-wrap-distance-right:9pt;mso-wrap-distance-bottom:3.6pt;mso-position-horizontal:absolute;mso-position-horizontal-relative:text;mso-position-vertical:absolute;mso-position-vertical-relative:text;mso-width-percent:0;mso-height-percent:0;mso-width-relative:margin;mso-height-relative:margin;v-text-anchor:top" o:gfxdata="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" filled="f" stroked="f">
+                    <v:shape w14:anchorId="29F2A4EA" id="_x0000_s1045" type="#_x0000_t202" style="position:absolute;margin-left:81.75pt;margin-top:92.8pt;width:38.15pt;height:24pt;z-index:251720704;visibility:visible;mso-wrap-style:square;mso-width-percent:0;mso-height-percent:0;mso-wrap-distance-left:9pt;mso-wrap-distance-top:3.6pt;mso-wrap-distance-right:9pt;mso-wrap-distance-bottom:3.6pt;mso-position-horizontal:absolute;mso-position-horizontal-relative:text;mso-position-vertical:absolute;mso-position-vertical-relative:text;mso-width-percent:0;mso-height-percent:0;mso-width-relative:margin;mso-height-relative:margin;v-text-anchor:top" o:gfxdata="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" filled="f" stroked="f">
                       <v:textbox>
                         <w:txbxContent>
                           <w:p>
@@ -6563,131 +6746,58 @@
               <mc:AlternateContent>
                 <mc:Choice Requires="wps">
                   <w:drawing>
-                    <wp:anchor distT="0" distB="0" distL="114300" distR="114300" simplePos="0" relativeHeight="251718656" behindDoc="0" locked="0" layoutInCell="1" allowOverlap="1" wp14:anchorId="3B251B27" wp14:editId="198F7672">
+                    <wp:anchor distT="0" distB="0" distL="114300" distR="114300" simplePos="0" relativeHeight="251719680" behindDoc="0" locked="0" layoutInCell="1" allowOverlap="1" wp14:anchorId="1A1F0578" wp14:editId="33219234">
                       <wp:simplePos x="0" y="0"/>
                       <wp:positionH relativeFrom="column">
-                        <wp:posOffset>1257300</wp:posOffset>
+                        <wp:posOffset>706120</wp:posOffset>
                       </wp:positionH>
                       <wp:positionV relativeFrom="paragraph">
-                        <wp:posOffset>464185</wp:posOffset>
+                        <wp:posOffset>1068705</wp:posOffset>
                       </wp:positionV>
-                      <wp:extent cx="0" cy="503555"/>
-                      <wp:effectExtent l="76200" t="0" r="57150" b="48895"/>
+                      <wp:extent cx="1120775" cy="508635"/>
+                      <wp:effectExtent l="0" t="0" r="22225" b="24765"/>
                       <wp:wrapNone/>
-                      <wp:docPr id="230" name="Straight Arrow Connector 230"/>
+                      <wp:docPr id="228" name="Oval 228"/>
                       <wp:cNvGraphicFramePr/>
                       <a:graphic xmlns:a="http://schemas.openxmlformats.org/drawingml/2006/main">
                         <a:graphicData uri="http://schemas.microsoft.com/office/word/2010/wordprocessingShape">
                           <wps:wsp>
-                            <wps:cNvCnPr/>
+                            <wps:cNvSpPr/>
                             <wps:spPr>
                               <a:xfrm>
                                 <a:off x="0" y="0"/>
-                                <a:ext cx="0" cy="503555"/>
+                                <a:ext cx="1120775" cy="508635"/>
                               </a:xfrm>
-                              <a:prstGeom prst="straightConnector1">
+                              <a:prstGeom prst="ellipse">
                                 <a:avLst/>
                               </a:prstGeom>
-                              <a:ln>
+                              <a:noFill/>
+                              <a:ln w="3175">
                                 <a:solidFill>
                                   <a:schemeClr val="tx1"/>
                                 </a:solidFill>
-                                <a:tailEnd type="triangle"/>
                               </a:ln>
                             </wps:spPr>
                             <wps:style>
-                              <a:lnRef idx="1">
-                                <a:schemeClr val="accent1"/>
+                              <a:lnRef idx="2">
+                                <a:schemeClr val="accent1">
+                                  <a:shade val="50000"/>
+                                </a:schemeClr>
                               </a:lnRef>
-                              <a:fillRef idx="0">
+                              <a:fillRef idx="1">
                                 <a:schemeClr val="accent1"/>
                               </a:fillRef>
                               <a:effectRef idx="0">
                                 <a:schemeClr val="accent1"/>
                               </a:effectRef>
                               <a:fontRef idx="minor">
-                                <a:schemeClr val="tx1"/>
+                                <a:schemeClr val="lt1"/>
                               </a:fontRef>
                             </wps:style>
-                            <wps:bodyPr/>
-                          </wps:wsp>
-                        </a:graphicData>
-                      </a:graphic>
-                      <wp14:sizeRelV relativeFrom="margin">
-                        <wp14:pctHeight>0</wp14:pctHeight>
-                      </wp14:sizeRelV>
-                    </wp:anchor>
-                  </w:drawing>
-                </mc:Choice>
-                <mc:Fallback>
-                  <w:pict>
-                    <v:shape w14:anchorId="224E0F6E" id="Straight Arrow Connector 230" o:spid="_x0000_s1026" type="#_x0000_t32" style="position:absolute;margin-left:99pt;margin-top:36.55pt;width:0;height:39.65pt;z-index:251718656;visibility:visible;mso-wrap-style:square;mso-height-percent:0;mso-wrap-distance-left:9pt;mso-wrap-distance-top:0;mso-wrap-distance-right:9pt;mso-wrap-distance-bottom:0;mso-position-horizontal:absolute;mso-position-horizontal-relative:text;mso-position-vertical:absolute;mso-position-vertical-relative:text;mso-height-percent:0;mso-height-relative:margin" o:gfxdata="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" strokecolor="black [3213]" strokeweight=".5pt">
-                      <v:stroke endarrow="block" joinstyle="miter"/>
-                    </v:shape>
-                  </w:pict>
-                </mc:Fallback>
-              </mc:AlternateContent>
-            </w:r>
-            <w:r>
-              <mc:AlternateContent>
-                <mc:Choice Requires="wps">
-                  <w:drawing>
-                    <wp:anchor distT="45720" distB="45720" distL="114300" distR="114300" simplePos="0" relativeHeight="251716608" behindDoc="0" locked="0" layoutInCell="1" allowOverlap="1" wp14:anchorId="2FBFADA2" wp14:editId="6774FEDC">
-                      <wp:simplePos x="0" y="0"/>
-                      <wp:positionH relativeFrom="column">
-                        <wp:posOffset>655320</wp:posOffset>
-                      </wp:positionH>
-                      <wp:positionV relativeFrom="paragraph">
-                        <wp:posOffset>48564</wp:posOffset>
-                      </wp:positionV>
-                      <wp:extent cx="1239520" cy="413385"/>
-                      <wp:effectExtent l="0" t="0" r="0" b="5715"/>
-                      <wp:wrapSquare wrapText="bothSides"/>
-                      <wp:docPr id="231" name="Text Box 2"/>
-                      <wp:cNvGraphicFramePr>
-                        <a:graphicFrameLocks xmlns:a="http://schemas.openxmlformats.org/drawingml/2006/main"/>
-                      </wp:cNvGraphicFramePr>
-                      <a:graphic xmlns:a="http://schemas.openxmlformats.org/drawingml/2006/main">
-                        <a:graphicData uri="http://schemas.microsoft.com/office/word/2010/wordprocessingShape">
-                          <wps:wsp>
-                            <wps:cNvSpPr txBox="1">
-                              <a:spLocks noChangeArrowheads="1"/>
-                            </wps:cNvSpPr>
-                            <wps:spPr bwMode="auto">
-                              <a:xfrm>
-                                <a:off x="0" y="0"/>
-                                <a:ext cx="1239520" cy="413385"/>
-                              </a:xfrm>
-                              <a:prstGeom prst="rect">
+                            <wps:bodyPr rot="0" spcFirstLastPara="0" vertOverflow="overflow" horzOverflow="overflow" vert="horz" wrap="square" lIns="91440" tIns="45720" rIns="91440" bIns="45720" numCol="1" spcCol="0" rtlCol="0" fromWordArt="0" anchor="ctr" anchorCtr="0" forceAA="0" compatLnSpc="1">
+                              <a:prstTxWarp prst="textNoShape">
                                 <a:avLst/>
-                              </a:prstGeom>
-                              <a:noFill/>
-                              <a:ln w="9525">
-                                <a:noFill/>
-                                <a:miter lim="800000"/>
-                                <a:headEnd/>
-                                <a:tailEnd/>
-                              </a:ln>
-                            </wps:spPr>
-                            <wps:txbx>
-                              <w:txbxContent>
-                                <w:p>
-                                  <w:pPr>
-                                    <w:jc w:val="center"/>
-                                    <w:rPr>
-                                      <w:sz w:val="18"/>
-                                    </w:rPr>
-                                  </w:pPr>
-                                  <w:r>
-                                    <w:rPr>
-                                      <w:sz w:val="18"/>
-                                    </w:rPr>
-                                    <w:t>Submit/ Wait for approval</w:t>
-                                  </w:r>
-                                </w:p>
-                              </w:txbxContent>
-                            </wps:txbx>
-                            <wps:bodyPr rot="0" vert="horz" wrap="square" lIns="91440" tIns="45720" rIns="91440" bIns="45720" anchor="t" anchorCtr="0">
+                              </a:prstTxWarp>
                               <a:noAutofit/>
                             </wps:bodyPr>
                           </wps:wsp>
@@ -6704,32 +6814,18 @@
                 </mc:Choice>
                 <mc:Fallback>
                   <w:pict>
-                    <v:shape w14:anchorId="2FBFADA2" id="_x0000_s1045" type="#_x0000_t202" style="position:absolute;margin-left:51.6pt;margin-top:3.8pt;width:97.6pt;height:32.55pt;z-index:251716608;visibility:visible;mso-wrap-style:square;mso-width-percent:0;mso-height-percent:0;mso-wrap-distance-left:9pt;mso-wrap-distance-top:3.6pt;mso-wrap-distance-right:9pt;mso-wrap-distance-bottom:3.6pt;mso-position-horizontal:absolute;mso-position-horizontal-relative:text;mso-position-vertical:absolute;mso-position-vertical-relative:text;mso-width-percent:0;mso-height-percent:0;mso-width-relative:margin;mso-height-relative:margin;v-text-anchor:top" o:gfxdata="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" filled="f" stroked="f">
-                      <v:textbox>
-                        <w:txbxContent>
-                          <w:p>
-                            <w:pPr>
-                              <w:jc w:val="center"/>
-                              <w:rPr>
-                                <w:sz w:val="18"/>
-                              </w:rPr>
-                            </w:pPr>
-                            <w:r>
-                              <w:rPr>
-                                <w:sz w:val="18"/>
-                              </w:rPr>
-                              <w:t>Submit/ Wait for approval</w:t>
-                            </w:r>
-                          </w:p>
-                        </w:txbxContent>
-                      </v:textbox>
-                      <w10:wrap type="square"/>
-                    </v:shape>
+                    <v:oval w14:anchorId="0572E2CF" id="Oval 228" o:spid="_x0000_s1026" style="position:absolute;margin-left:55.6pt;margin-top:84.15pt;width:88.25pt;height:40.05pt;z-index:251719680;visibility:visible;mso-wrap-style:square;mso-width-percent:0;mso-height-percent:0;mso-wrap-distance-left:9pt;mso-wrap-distance-top:0;mso-wrap-distance-right:9pt;mso-wrap-distance-bottom:0;mso-position-horizontal:absolute;mso-position-horizontal-relative:text;mso-position-vertical:absolute;mso-position-vertical-relative:text;mso-width-percent:0;mso-height-percent:0;mso-width-relative:margin;mso-height-relative:margin;v-text-anchor:middle" o:gfxdata="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" filled="f" strokecolor="black [3213]" strokeweight=".25pt">
+                      <v:stroke joinstyle="miter"/>
+                    </v:oval>
                   </w:pict>
                 </mc:Fallback>
               </mc:AlternateContent>
             </w:r>
           </w:p>
+          <w:p/>
+          <w:p/>
+          <w:p/>
+          <w:p/>
           <w:p/>
           <w:p/>
           <w:p/>
@@ -6827,21 +6923,27 @@
           </w:p>
           <w:p>
             <w:pPr>
+              <w:rPr>
+                <w:b/>
+                <w:sz w:val="20"/>
+              </w:rPr>
+            </w:pPr>
+          </w:p>
+          <w:p>
+            <w:pPr>
               <w:jc w:val="center"/>
               <w:rPr>
                 <w:b/>
                 <w:sz w:val="20"/>
               </w:rPr>
             </w:pPr>
-          </w:p>
-          <w:p>
-            <w:pPr>
-              <w:jc w:val="center"/>
+            <w:r>
               <w:rPr>
                 <w:b/>
                 <w:sz w:val="20"/>
               </w:rPr>
-            </w:pPr>
+              <w:t>User</w:t>
+            </w:r>
           </w:p>
           <w:p>
             <w:pPr>
@@ -6974,13 +7076,46 @@
                 <w:sz w:val="20"/>
               </w:rPr>
             </w:pPr>
-          </w:p>
-          <w:p>
-            <w:pPr>
-              <w:rPr>
-                <w:sz w:val="20"/>
-              </w:rPr>
-            </w:pPr>
+            <w:r>
+              <w:rPr>
+                <w:sz w:val="20"/>
+              </w:rPr>
+              <w:t>Can search documents by document name, communication no.,</w:t>
+            </w:r>
+            <w:r>
+              <w:rPr>
+                <w:sz w:val="20"/>
+              </w:rPr>
+              <w:t xml:space="preserve"> source o</w:t>
+            </w:r>
+            <w:bookmarkStart w:id="0" w:name="_GoBack"/>
+            <w:bookmarkEnd w:id="0"/>
+            <w:r>
+              <w:rPr>
+                <w:sz w:val="20"/>
+              </w:rPr>
+              <w:t>f document, document date, or date uploaded.</w:t>
+            </w:r>
+          </w:p>
+          <w:p>
+            <w:pPr>
+              <w:rPr>
+                <w:sz w:val="20"/>
+              </w:rPr>
+            </w:pPr>
+          </w:p>
+          <w:p>
+            <w:pPr>
+              <w:rPr>
+                <w:sz w:val="20"/>
+              </w:rPr>
+            </w:pPr>
+            <w:r>
+              <w:rPr>
+                <w:sz w:val="20"/>
+              </w:rPr>
+              <w:t>Can view or download available documents.</w:t>
+            </w:r>
           </w:p>
         </w:tc>
       </w:tr>

</xml_diff>

<commit_message>
Updated presentation, added draft webpage design
Updated presentation, added draft webpage design, added photoshop dashboard_admin
</commit_message>
<xml_diff>
--- a/Process Flow.docx
+++ b/Process Flow.docx
@@ -1339,14 +1339,6 @@
                       <w:szCs w:val="18"/>
                     </w:rPr>
                   </w:pPr>
-                  <w:r>
-                    <w:rPr>
-                      <w:i/>
-                      <w:sz w:val="18"/>
-                      <w:szCs w:val="18"/>
-                    </w:rPr>
-                    <w:t>e.g. (Budget Office, Nursing Services Office, etc.)</w:t>
-                  </w:r>
                 </w:p>
               </w:tc>
             </w:tr>
@@ -1483,7 +1475,18 @@
         <w:pStyle w:val="ListParagraph"/>
       </w:pPr>
       <w:r>
-        <w:t>2.1 View/ download document</w:t>
+        <w:t xml:space="preserve">2.1 </w:t>
+      </w:r>
+      <w:r>
+        <w:t xml:space="preserve">Search, View, or </w:t>
+      </w:r>
+      <w:bookmarkStart w:id="0" w:name="_GoBack"/>
+      <w:bookmarkEnd w:id="0"/>
+      <w:r>
+        <w:t>D</w:t>
+      </w:r>
+      <w:r>
+        <w:t>ownload document</w:t>
       </w:r>
     </w:p>
     <w:tbl>
@@ -2813,10 +2816,7 @@
     <w:p/>
     <w:p/>
     <w:p/>
-    <w:p>
-      <w:bookmarkStart w:id="0" w:name="_GoBack"/>
-      <w:bookmarkEnd w:id="0"/>
-    </w:p>
+    <w:p/>
     <w:p/>
     <w:p/>
     <w:p/>
@@ -4903,6 +4903,12 @@
                 <w:sz w:val="20"/>
               </w:rPr>
             </w:pPr>
+            <w:r>
+              <w:rPr>
+                <w:sz w:val="20"/>
+              </w:rPr>
+              <w:t>(Can Add, Edit, and Delete record information)</w:t>
+            </w:r>
           </w:p>
           <w:p>
             <w:pPr>

</xml_diff>